<commit_message>
Added readme and a license files for the repo
</commit_message>
<xml_diff>
--- a/notebook/data/Final/World Fertility Data Visualization Project.docx
+++ b/notebook/data/Final/World Fertility Data Visualization Project.docx
@@ -30,7 +30,7 @@
           <w:bCs/>
         </w:rPr>
         <w:pict w14:anchorId="262E9A0B">
-          <v:rect id="_x0000_i1343" style="width:0;height:1.5pt" o:hralign="center" o:hrstd="t" o:hr="t" fillcolor="#a0a0a0" stroked="f"/>
+          <v:rect id="_x0000_i1025" style="width:0;height:1.5pt" o:hralign="center" o:hrstd="t" o:hr="t" fillcolor="#a0a0a0" stroked="f"/>
         </w:pict>
       </w:r>
     </w:p>
@@ -476,7 +476,7 @@
           <w:bCs/>
         </w:rPr>
         <w:pict w14:anchorId="64D85AD5">
-          <v:rect id="_x0000_i1344" style="width:0;height:1.5pt" o:hralign="center" o:hrstd="t" o:hr="t" fillcolor="#a0a0a0" stroked="f"/>
+          <v:rect id="_x0000_i1026" style="width:0;height:1.5pt" o:hralign="center" o:hrstd="t" o:hr="t" fillcolor="#a0a0a0" stroked="f"/>
         </w:pict>
       </w:r>
     </w:p>
@@ -515,21 +515,7 @@
           <w:bCs/>
         </w:rPr>
         <w:lastRenderedPageBreak/>
-        <w:t xml:space="preserve">social policies worldwide. Understanding these trends is crucial for policymakers, researchers, and the </w:t>
-      </w:r>
-      <w:r>
-        <w:rPr>
-          <w:b/>
-          <w:bCs/>
-        </w:rPr>
-        <w:t>public</w:t>
-      </w:r>
-      <w:r>
-        <w:rPr>
-          <w:b/>
-          <w:bCs/>
-        </w:rPr>
-        <w:t>. This project aims to visualize global fertility trends using the World Fertility Data 2019 provided by the United Nations.</w:t>
+        <w:t>social policies worldwide. Understanding these trends is crucial for policymakers, researchers, and the public. This project aims to visualize global fertility trends using the World Fertility Data 2019 provided by the United Nations.</w:t>
       </w:r>
     </w:p>
     <w:p>
@@ -545,7 +531,7 @@
           <w:bCs/>
         </w:rPr>
         <w:pict w14:anchorId="5B21781E">
-          <v:rect id="_x0000_i1345" style="width:0;height:1.5pt" o:hralign="center" o:hrstd="t" o:hr="t" fillcolor="#a0a0a0" stroked="f"/>
+          <v:rect id="_x0000_i1027" style="width:0;height:1.5pt" o:hralign="center" o:hrstd="t" o:hr="t" fillcolor="#a0a0a0" stroked="f"/>
         </w:pict>
       </w:r>
     </w:p>
@@ -828,7 +814,7 @@
           <w:bCs/>
         </w:rPr>
         <w:pict w14:anchorId="2E09EF77">
-          <v:rect id="_x0000_i1346" style="width:0;height:1.5pt" o:hralign="center" o:hrstd="t" o:hr="t" fillcolor="#a0a0a0" stroked="f"/>
+          <v:rect id="_x0000_i1028" style="width:0;height:1.5pt" o:hralign="center" o:hrstd="t" o:hr="t" fillcolor="#a0a0a0" stroked="f"/>
         </w:pict>
       </w:r>
     </w:p>
@@ -1609,7 +1595,7 @@
           <w:bCs/>
         </w:rPr>
         <w:pict w14:anchorId="4E347688">
-          <v:rect id="_x0000_i1371" style="width:0;height:1.5pt" o:hralign="center" o:hrstd="t" o:hr="t" fillcolor="#a0a0a0" stroked="f"/>
+          <v:rect id="_x0000_i1029" style="width:0;height:1.5pt" o:hralign="center" o:hrstd="t" o:hr="t" fillcolor="#a0a0a0" stroked="f"/>
         </w:pict>
       </w:r>
     </w:p>
@@ -4708,7 +4694,7 @@
           <w:bCs/>
         </w:rPr>
         <w:pict w14:anchorId="4DB41220">
-          <v:rect id="_x0000_i1372" style="width:0;height:1.5pt" o:hralign="center" o:hrstd="t" o:hr="t" fillcolor="#a0a0a0" stroked="f"/>
+          <v:rect id="_x0000_i1030" style="width:0;height:1.5pt" o:hralign="center" o:hrstd="t" o:hr="t" fillcolor="#a0a0a0" stroked="f"/>
         </w:pict>
       </w:r>
     </w:p>
@@ -4885,7 +4871,7 @@
         </w:rPr>
         <w:lastRenderedPageBreak/>
         <w:pict w14:anchorId="102843D9">
-          <v:rect id="_x0000_i1373" style="width:0;height:1.5pt" o:hralign="center" o:hrstd="t" o:hr="t" fillcolor="#a0a0a0" stroked="f"/>
+          <v:rect id="_x0000_i1031" style="width:0;height:1.5pt" o:hralign="center" o:hrstd="t" o:hr="t" fillcolor="#a0a0a0" stroked="f"/>
         </w:pict>
       </w:r>
     </w:p>
@@ -5983,7 +5969,7 @@
           <w:bCs/>
         </w:rPr>
         <w:pict w14:anchorId="73BF96B9">
-          <v:rect id="_x0000_i1350" style="width:0;height:1.5pt" o:hralign="center" o:hrstd="t" o:hr="t" fillcolor="#a0a0a0" stroked="f"/>
+          <v:rect id="_x0000_i1032" style="width:0;height:1.5pt" o:hralign="center" o:hrstd="t" o:hr="t" fillcolor="#a0a0a0" stroked="f"/>
         </w:pict>
       </w:r>
     </w:p>
@@ -6301,7 +6287,7 @@
           <w:bCs/>
         </w:rPr>
         <w:pict w14:anchorId="18062E92">
-          <v:rect id="_x0000_i1351" style="width:0;height:1.5pt" o:hralign="center" o:hrstd="t" o:hr="t" fillcolor="#a0a0a0" stroked="f"/>
+          <v:rect id="_x0000_i1033" style="width:0;height:1.5pt" o:hralign="center" o:hrstd="t" o:hr="t" fillcolor="#a0a0a0" stroked="f"/>
         </w:pict>
       </w:r>
     </w:p>
@@ -6435,7 +6421,7 @@
           <w:bCs/>
         </w:rPr>
         <w:pict w14:anchorId="40355827">
-          <v:rect id="_x0000_i1352" style="width:0;height:1.5pt" o:hralign="center" o:hrstd="t" o:hr="t" fillcolor="#a0a0a0" stroked="f"/>
+          <v:rect id="_x0000_i1034" style="width:0;height:1.5pt" o:hralign="center" o:hrstd="t" o:hr="t" fillcolor="#a0a0a0" stroked="f"/>
         </w:pict>
       </w:r>
     </w:p>
@@ -6526,6 +6512,59 @@
     </w:p>
     <w:p>
       <w:pPr>
+        <w:numPr>
+          <w:ilvl w:val="0"/>
+          <w:numId w:val="29"/>
+        </w:numPr>
+        <w:rPr>
+          <w:b/>
+          <w:bCs/>
+        </w:rPr>
+      </w:pPr>
+      <w:hyperlink r:id="rId7" w:history="1">
+        <w:r>
+          <w:rPr>
+            <w:rStyle w:val="Hyperlink"/>
+            <w:b/>
+            <w:bCs/>
+          </w:rPr>
+          <w:t>The final project is publishe</w:t>
+        </w:r>
+        <w:r>
+          <w:rPr>
+            <w:rStyle w:val="Hyperlink"/>
+            <w:b/>
+            <w:bCs/>
+          </w:rPr>
+          <w:t>d</w:t>
+        </w:r>
+        <w:r>
+          <w:rPr>
+            <w:rStyle w:val="Hyperlink"/>
+            <w:b/>
+            <w:bCs/>
+          </w:rPr>
+          <w:t xml:space="preserve"> </w:t>
+        </w:r>
+        <w:r>
+          <w:rPr>
+            <w:rStyle w:val="Hyperlink"/>
+            <w:b/>
+            <w:bCs/>
+          </w:rPr>
+          <w:t>on GitHub</w:t>
+        </w:r>
+      </w:hyperlink>
+      <w:r>
+        <w:rPr>
+          <w:b/>
+          <w:bCs/>
+        </w:rPr>
+        <w:t>.</w:t>
+      </w:r>
+    </w:p>
+    <w:p>
+      <w:pPr>
         <w:rPr>
           <w:b/>
           <w:bCs/>
@@ -6537,7 +6576,7 @@
           <w:bCs/>
         </w:rPr>
         <w:pict w14:anchorId="5983A416">
-          <v:rect id="_x0000_i1353" style="width:0;height:1.5pt" o:hralign="center" o:hrstd="t" o:hr="t" fillcolor="#a0a0a0" stroked="f"/>
+          <v:rect id="_x0000_i1035" style="width:0;height:1.5pt" o:hralign="center" o:hrstd="t" o:hr="t" fillcolor="#a0a0a0" stroked="f"/>
         </w:pict>
       </w:r>
     </w:p>
@@ -9788,7 +9827,7 @@
         <w:sz w:val="20"/>
       </w:rPr>
     </w:lvl>
-    <w:lvl w:ilvl="1" w:tentative="1">
+    <w:lvl w:ilvl="1">
       <w:start w:val="1"/>
       <w:numFmt w:val="bullet"/>
       <w:lvlText w:val="o"/>
@@ -11358,6 +11397,7 @@
   <w:style w:type="character" w:default="1" w:styleId="DefaultParagraphFont">
     <w:name w:val="Default Paragraph Font"/>
     <w:uiPriority w:val="1"/>
+    <w:semiHidden/>
     <w:unhideWhenUsed/>
   </w:style>
   <w:style w:type="table" w:default="1" w:styleId="TableNormal">
@@ -11688,6 +11728,18 @@
       <w:shd w:val="clear" w:color="auto" w:fill="E1DFDD"/>
     </w:rPr>
   </w:style>
+  <w:style w:type="character" w:styleId="FollowedHyperlink">
+    <w:name w:val="FollowedHyperlink"/>
+    <w:basedOn w:val="DefaultParagraphFont"/>
+    <w:uiPriority w:val="99"/>
+    <w:semiHidden/>
+    <w:unhideWhenUsed/>
+    <w:rsid w:val="00CC1C6C"/>
+    <w:rPr>
+      <w:color w:val="96607D" w:themeColor="followedHyperlink"/>
+      <w:u w:val="single"/>
+    </w:rPr>
+  </w:style>
 </w:styles>
 </file>
 

</xml_diff>